<commit_message>
Primer commit rama Testint despues de modificar los archivos
</commit_message>
<xml_diff>
--- a/archivoWORD_1.docx
+++ b/archivoWORD_1.docx
@@ -8,11 +8,83 @@
           <w:lang w:val="en-US"/>
         </w:rPr>
       </w:pPr>
-      <w:r>
-        <w:rPr>
-          <w:lang w:val="en-US"/>
-        </w:rPr>
-        <w:t>Hola mundo</w:t>
+      <w:proofErr w:type="spellStart"/>
+      <w:r>
+        <w:rPr>
+          <w:lang w:val="en-US"/>
+        </w:rPr>
+        <w:t>Hola</w:t>
+      </w:r>
+      <w:proofErr w:type="spellEnd"/>
+      <w:r>
+        <w:rPr>
+          <w:lang w:val="en-US"/>
+        </w:rPr>
+        <w:t xml:space="preserve"> </w:t>
+      </w:r>
+      <w:proofErr w:type="spellStart"/>
+      <w:r>
+        <w:rPr>
+          <w:lang w:val="en-US"/>
+        </w:rPr>
+        <w:t>mundo</w:t>
+      </w:r>
+      <w:proofErr w:type="spellEnd"/>
+    </w:p>
+    <w:p>
+      <w:pPr>
+        <w:rPr>
+          <w:lang w:val="en-US"/>
+        </w:rPr>
+      </w:pPr>
+    </w:p>
+    <w:p>
+      <w:pPr>
+        <w:rPr>
+          <w:lang w:val="en-US"/>
+        </w:rPr>
+      </w:pPr>
+      <w:proofErr w:type="spellStart"/>
+      <w:r>
+        <w:rPr>
+          <w:lang w:val="en-US"/>
+        </w:rPr>
+        <w:t>Hola</w:t>
+      </w:r>
+      <w:proofErr w:type="spellEnd"/>
+      <w:r>
+        <w:rPr>
+          <w:lang w:val="en-US"/>
+        </w:rPr>
+        <w:t xml:space="preserve">, </w:t>
+      </w:r>
+      <w:proofErr w:type="spellStart"/>
+      <w:r>
+        <w:rPr>
+          <w:lang w:val="en-US"/>
+        </w:rPr>
+        <w:t>como</w:t>
+      </w:r>
+      <w:proofErr w:type="spellEnd"/>
+      <w:r>
+        <w:rPr>
+          <w:lang w:val="en-US"/>
+        </w:rPr>
+        <w:t xml:space="preserve"> </w:t>
+      </w:r>
+      <w:proofErr w:type="spellStart"/>
+      <w:r>
+        <w:rPr>
+          <w:lang w:val="en-US"/>
+        </w:rPr>
+        <w:t>va</w:t>
+      </w:r>
+      <w:proofErr w:type="spellEnd"/>
+      <w:r>
+        <w:rPr>
+          <w:lang w:val="en-US"/>
+        </w:rPr>
+        <w:t xml:space="preserve"> todo</w:t>
       </w:r>
       <w:bookmarkStart w:id="0" w:name="_GoBack"/>
       <w:bookmarkEnd w:id="0"/>

</xml_diff>